<commit_message>
fixed wrong term in docx
</commit_message>
<xml_diff>
--- a/raw/examination_rules/examination-rules-en.docx
+++ b/raw/examination_rules/examination-rules-en.docx
@@ -199,7 +199,25 @@
           <w:b/>
           <w:sz w:val="28"/>
         </w:rPr>
-        <w:t>nternational Software Architecture Qualification Board e.V.</w:t>
+        <w:t xml:space="preserve">nternational Software Architecture Qualification Board </w:t>
+      </w:r>
+      <w:proofErr w:type="spellStart"/>
+      <w:r>
+        <w:rPr>
+          <w:rFonts w:ascii="Roboto" w:hAnsi="Roboto"/>
+          <w:b/>
+          <w:sz w:val="28"/>
+        </w:rPr>
+        <w:t>e.V</w:t>
+      </w:r>
+      <w:proofErr w:type="spellEnd"/>
+      <w:r>
+        <w:rPr>
+          <w:rFonts w:ascii="Roboto" w:hAnsi="Roboto"/>
+          <w:b/>
+          <w:sz w:val="28"/>
+        </w:rPr>
+        <w:t>.</w:t>
       </w:r>
     </w:p>
     <w:p>
@@ -582,7 +600,29 @@
           <w:szCs w:val="18"/>
         </w:rPr>
         <w:lastRenderedPageBreak/>
-        <w:t>© (Copyright), International Software Architecture Qualification Board e.V. (iSAQB</w:t>
+        <w:t xml:space="preserve">© (Copyright), International Software Architecture Qualification Board </w:t>
+      </w:r>
+      <w:proofErr w:type="spellStart"/>
+      <w:r>
+        <w:rPr>
+          <w:rFonts w:ascii="Roboto" w:hAnsi="Roboto"/>
+          <w:b/>
+          <w:bCs/>
+          <w:sz w:val="20"/>
+          <w:szCs w:val="18"/>
+        </w:rPr>
+        <w:t>e.V</w:t>
+      </w:r>
+      <w:proofErr w:type="spellEnd"/>
+      <w:r>
+        <w:rPr>
+          <w:rFonts w:ascii="Roboto" w:hAnsi="Roboto"/>
+          <w:b/>
+          <w:bCs/>
+          <w:sz w:val="20"/>
+          <w:szCs w:val="18"/>
+        </w:rPr>
+        <w:t>. (iSAQB</w:t>
       </w:r>
       <w:r>
         <w:rPr>
@@ -603,7 +643,29 @@
           <w:sz w:val="20"/>
           <w:szCs w:val="18"/>
         </w:rPr>
-        <w:t xml:space="preserve"> e.V.) 2020 </w:t>
+        <w:t xml:space="preserve"> </w:t>
+      </w:r>
+      <w:proofErr w:type="spellStart"/>
+      <w:r>
+        <w:rPr>
+          <w:rFonts w:ascii="Roboto" w:hAnsi="Roboto"/>
+          <w:b/>
+          <w:bCs/>
+          <w:sz w:val="20"/>
+          <w:szCs w:val="18"/>
+        </w:rPr>
+        <w:t>e.V</w:t>
+      </w:r>
+      <w:proofErr w:type="spellEnd"/>
+      <w:r>
+        <w:rPr>
+          <w:rFonts w:ascii="Roboto" w:hAnsi="Roboto"/>
+          <w:b/>
+          <w:bCs/>
+          <w:sz w:val="20"/>
+          <w:szCs w:val="18"/>
+        </w:rPr>
+        <w:t xml:space="preserve">.) 2020 </w:t>
       </w:r>
     </w:p>
     <w:p>
@@ -629,7 +691,39 @@
           <w:rFonts w:ascii="Roboto" w:hAnsi="Roboto"/>
           <w:sz w:val="20"/>
         </w:rPr>
-        <w:t xml:space="preserve">We stress that, as a matter of principle, this examination rules are protected by copyright. The International Software Architecture Qualification Board e.V. (iSAQB® e.V.) has exclusive entitlement to these copyrights. </w:t>
+        <w:t xml:space="preserve">We stress that, as a matter of principle, this examination rules are protected by copyright. The International Software Architecture Qualification Board </w:t>
+      </w:r>
+      <w:proofErr w:type="spellStart"/>
+      <w:r>
+        <w:rPr>
+          <w:rFonts w:ascii="Roboto" w:hAnsi="Roboto"/>
+          <w:sz w:val="20"/>
+        </w:rPr>
+        <w:t>e.V</w:t>
+      </w:r>
+      <w:proofErr w:type="spellEnd"/>
+      <w:r>
+        <w:rPr>
+          <w:rFonts w:ascii="Roboto" w:hAnsi="Roboto"/>
+          <w:sz w:val="20"/>
+        </w:rPr>
+        <w:t xml:space="preserve">. (iSAQB® </w:t>
+      </w:r>
+      <w:proofErr w:type="spellStart"/>
+      <w:r>
+        <w:rPr>
+          <w:rFonts w:ascii="Roboto" w:hAnsi="Roboto"/>
+          <w:sz w:val="20"/>
+        </w:rPr>
+        <w:t>e.V</w:t>
+      </w:r>
+      <w:proofErr w:type="spellEnd"/>
+      <w:r>
+        <w:rPr>
+          <w:rFonts w:ascii="Roboto" w:hAnsi="Roboto"/>
+          <w:sz w:val="20"/>
+        </w:rPr>
+        <w:t xml:space="preserve">.) has exclusive entitlement to these copyrights. </w:t>
       </w:r>
     </w:p>
     <w:p>
@@ -654,7 +748,87 @@
           <w:rFonts w:ascii="Roboto" w:hAnsi="Roboto"/>
           <w:sz w:val="20"/>
         </w:rPr>
-        <w:t>The abbreviation "e.V." is part of the iSAQB’s official name and stands for "eingetragener Verein" (registered association), which describes its status as a legal entity according to German law. For the purpose of simplicity, iSAQB e.V. shall hereafter be referred to as iSAQB without the use of said abbreviation.</w:t>
+        <w:t>The abbreviation "</w:t>
+      </w:r>
+      <w:proofErr w:type="spellStart"/>
+      <w:r>
+        <w:rPr>
+          <w:rFonts w:ascii="Roboto" w:hAnsi="Roboto"/>
+          <w:sz w:val="20"/>
+        </w:rPr>
+        <w:t>e.V</w:t>
+      </w:r>
+      <w:proofErr w:type="spellEnd"/>
+      <w:r>
+        <w:rPr>
+          <w:rFonts w:ascii="Roboto" w:hAnsi="Roboto"/>
+          <w:sz w:val="20"/>
+        </w:rPr>
+        <w:t xml:space="preserve">." is part of the </w:t>
+      </w:r>
+      <w:proofErr w:type="spellStart"/>
+      <w:r>
+        <w:rPr>
+          <w:rFonts w:ascii="Roboto" w:hAnsi="Roboto"/>
+          <w:sz w:val="20"/>
+        </w:rPr>
+        <w:t>iSAQB’s</w:t>
+      </w:r>
+      <w:proofErr w:type="spellEnd"/>
+      <w:r>
+        <w:rPr>
+          <w:rFonts w:ascii="Roboto" w:hAnsi="Roboto"/>
+          <w:sz w:val="20"/>
+        </w:rPr>
+        <w:t xml:space="preserve"> official name and stands for "</w:t>
+      </w:r>
+      <w:proofErr w:type="spellStart"/>
+      <w:r>
+        <w:rPr>
+          <w:rFonts w:ascii="Roboto" w:hAnsi="Roboto"/>
+          <w:sz w:val="20"/>
+        </w:rPr>
+        <w:t>eingetragener</w:t>
+      </w:r>
+      <w:proofErr w:type="spellEnd"/>
+      <w:r>
+        <w:rPr>
+          <w:rFonts w:ascii="Roboto" w:hAnsi="Roboto"/>
+          <w:sz w:val="20"/>
+        </w:rPr>
+        <w:t xml:space="preserve"> Verein" (registered association), which describes its status as a legal entity according to German law. </w:t>
+      </w:r>
+      <w:proofErr w:type="gramStart"/>
+      <w:r>
+        <w:rPr>
+          <w:rFonts w:ascii="Roboto" w:hAnsi="Roboto"/>
+          <w:sz w:val="20"/>
+        </w:rPr>
+        <w:t>For the purpose of</w:t>
+      </w:r>
+      <w:proofErr w:type="gramEnd"/>
+      <w:r>
+        <w:rPr>
+          <w:rFonts w:ascii="Roboto" w:hAnsi="Roboto"/>
+          <w:sz w:val="20"/>
+        </w:rPr>
+        <w:t xml:space="preserve"> simplicity, iSAQB </w:t>
+      </w:r>
+      <w:proofErr w:type="spellStart"/>
+      <w:r>
+        <w:rPr>
+          <w:rFonts w:ascii="Roboto" w:hAnsi="Roboto"/>
+          <w:sz w:val="20"/>
+        </w:rPr>
+        <w:t>e.V</w:t>
+      </w:r>
+      <w:proofErr w:type="spellEnd"/>
+      <w:r>
+        <w:rPr>
+          <w:rFonts w:ascii="Roboto" w:hAnsi="Roboto"/>
+          <w:sz w:val="20"/>
+        </w:rPr>
+        <w:t>. shall hereafter be referred to as iSAQB without the use of said abbreviation.</w:t>
       </w:r>
     </w:p>
     <w:p>
@@ -826,7 +1000,23 @@
           <w:rFonts w:ascii="Roboto" w:hAnsi="Roboto"/>
           <w:sz w:val="20"/>
         </w:rPr>
-        <w:t xml:space="preserve"> points, depending on the level of difficulty; the total points possible for each question are shown in the question header. The general principle is: correct answers result in additional points, incorrect answers in subtracted points</w:t>
+        <w:t xml:space="preserve"> points, depending on the level of difficulty; the total points possible for each question are shown in the question header. The general principle </w:t>
+      </w:r>
+      <w:proofErr w:type="gramStart"/>
+      <w:r>
+        <w:rPr>
+          <w:rFonts w:ascii="Roboto" w:hAnsi="Roboto"/>
+          <w:sz w:val="20"/>
+        </w:rPr>
+        <w:t>is:</w:t>
+      </w:r>
+      <w:proofErr w:type="gramEnd"/>
+      <w:r>
+        <w:rPr>
+          <w:rFonts w:ascii="Roboto" w:hAnsi="Roboto"/>
+          <w:sz w:val="20"/>
+        </w:rPr>
+        <w:t xml:space="preserve"> correct answers result in additional points, incorrect answers in subtracted points</w:t>
       </w:r>
       <w:r>
         <w:rPr>
@@ -929,7 +1119,25 @@
           <w:sz w:val="20"/>
           <w:szCs w:val="20"/>
         </w:rPr>
-        <w:t>No aids, tools or resources (like training material, books, telephones etc.) are allowed during the exam. In case the participant uses notepads or additional sheets of paper besides the official exam paper, he/she must leave them in the room at the end of the examination.</w:t>
+        <w:t xml:space="preserve">No aids, </w:t>
+      </w:r>
+      <w:proofErr w:type="gramStart"/>
+      <w:r>
+        <w:rPr>
+          <w:rFonts w:ascii="Roboto" w:hAnsi="Roboto"/>
+          <w:sz w:val="20"/>
+          <w:szCs w:val="20"/>
+        </w:rPr>
+        <w:t>tools</w:t>
+      </w:r>
+      <w:proofErr w:type="gramEnd"/>
+      <w:r>
+        <w:rPr>
+          <w:rFonts w:ascii="Roboto" w:hAnsi="Roboto"/>
+          <w:sz w:val="20"/>
+          <w:szCs w:val="20"/>
+        </w:rPr>
+        <w:t xml:space="preserve"> or resources (like training material, books, telephones etc.) are allowed during the exam. In case the participant uses notepads or additional sheets of paper besides the official exam paper, he/she must leave them in the room at the end of the examination.</w:t>
       </w:r>
     </w:p>
     <w:p>
@@ -1088,7 +1296,23 @@
           <w:rFonts w:ascii="Roboto" w:hAnsi="Roboto"/>
           <w:sz w:val="20"/>
         </w:rPr>
-        <w:t>The examination fee must to be paid in full for the certificate to be sent.</w:t>
+        <w:t xml:space="preserve">The examination fee </w:t>
+      </w:r>
+      <w:proofErr w:type="gramStart"/>
+      <w:r>
+        <w:rPr>
+          <w:rFonts w:ascii="Roboto" w:hAnsi="Roboto"/>
+          <w:sz w:val="20"/>
+        </w:rPr>
+        <w:t>must to</w:t>
+      </w:r>
+      <w:proofErr w:type="gramEnd"/>
+      <w:r>
+        <w:rPr>
+          <w:rFonts w:ascii="Roboto" w:hAnsi="Roboto"/>
+          <w:sz w:val="20"/>
+        </w:rPr>
+        <w:t xml:space="preserve"> be paid in full for the certificate to be sent.</w:t>
       </w:r>
     </w:p>
     <w:p>
@@ -1290,7 +1514,17 @@
           <w:sz w:val="24"/>
           <w:szCs w:val="24"/>
         </w:rPr>
-        <w:t>Single Correct Answer</w:t>
+        <w:t xml:space="preserve">Single Correct </w:t>
+      </w:r>
+      <w:proofErr w:type="gramStart"/>
+      <w:r>
+        <w:rPr>
+          <w:rFonts w:ascii="Roboto" w:hAnsi="Roboto"/>
+          <w:bCs/>
+          <w:sz w:val="24"/>
+          <w:szCs w:val="24"/>
+        </w:rPr>
+        <w:t>Answer</w:t>
       </w:r>
       <w:r>
         <w:rPr>
@@ -1299,7 +1533,37 @@
           <w:szCs w:val="24"/>
           <w:lang w:val="en-US" w:eastAsia="de-DE"/>
         </w:rPr>
-        <w:t xml:space="preserve">“ - Fragen): </w:t>
+        <w:t>“ -</w:t>
+      </w:r>
+      <w:proofErr w:type="gramEnd"/>
+      <w:r>
+        <w:rPr>
+          <w:rFonts w:ascii="Roboto" w:hAnsi="Roboto"/>
+          <w:sz w:val="24"/>
+          <w:szCs w:val="24"/>
+          <w:lang w:val="en-US" w:eastAsia="de-DE"/>
+        </w:rPr>
+        <w:t xml:space="preserve"> </w:t>
+      </w:r>
+      <w:proofErr w:type="spellStart"/>
+      <w:r>
+        <w:rPr>
+          <w:rFonts w:ascii="Roboto" w:hAnsi="Roboto"/>
+          <w:sz w:val="24"/>
+          <w:szCs w:val="24"/>
+          <w:lang w:val="en-US" w:eastAsia="de-DE"/>
+        </w:rPr>
+        <w:t>Fragen</w:t>
+      </w:r>
+      <w:proofErr w:type="spellEnd"/>
+      <w:r>
+        <w:rPr>
+          <w:rFonts w:ascii="Roboto" w:hAnsi="Roboto"/>
+          <w:sz w:val="24"/>
+          <w:szCs w:val="24"/>
+          <w:lang w:val="en-US" w:eastAsia="de-DE"/>
+        </w:rPr>
+        <w:t xml:space="preserve">): </w:t>
       </w:r>
     </w:p>
     <w:p>
@@ -1645,6 +1909,7 @@
               </w:rPr>
               <w:t xml:space="preserve">2 </w:t>
             </w:r>
+            <w:proofErr w:type="spellStart"/>
             <w:r>
               <w:rPr>
                 <w:rFonts w:ascii="Roboto" w:hAnsi="Roboto" w:cs="Times New Roman"/>
@@ -1654,6 +1919,7 @@
               </w:rPr>
               <w:t>points</w:t>
             </w:r>
+            <w:proofErr w:type="spellEnd"/>
           </w:p>
         </w:tc>
       </w:tr>
@@ -2294,7 +2560,23 @@
           <w:rFonts w:ascii="Roboto" w:hAnsi="Roboto"/>
           <w:sz w:val="16"/>
         </w:rPr>
-        <w:t>participant selected the correct answer. He/She receives 2 points</w:t>
+        <w:t xml:space="preserve">participant selected the correct answer. </w:t>
+      </w:r>
+      <w:proofErr w:type="spellStart"/>
+      <w:r>
+        <w:rPr>
+          <w:rFonts w:ascii="Roboto" w:hAnsi="Roboto"/>
+          <w:sz w:val="16"/>
+        </w:rPr>
+        <w:t>He/She</w:t>
+      </w:r>
+      <w:proofErr w:type="spellEnd"/>
+      <w:r>
+        <w:rPr>
+          <w:rFonts w:ascii="Roboto" w:hAnsi="Roboto"/>
+          <w:sz w:val="16"/>
+        </w:rPr>
+        <w:t xml:space="preserve"> receives 2 points</w:t>
       </w:r>
       <w:r>
         <w:rPr>
@@ -4217,8 +4499,9 @@
           <w:szCs w:val="24"/>
           <w:lang w:val="en-US" w:eastAsia="de-DE"/>
         </w:rPr>
-        <w:t>-from-many</w:t>
-      </w:r>
+        <w:t>-from-</w:t>
+      </w:r>
+      <w:proofErr w:type="gramStart"/>
       <w:r>
         <w:rPr>
           <w:rFonts w:ascii="Roboto" w:hAnsi="Roboto"/>
@@ -4226,7 +4509,26 @@
           <w:szCs w:val="24"/>
           <w:lang w:val="en-US" w:eastAsia="de-DE"/>
         </w:rPr>
-        <w:t xml:space="preserve">“ - </w:t>
+        <w:t>many</w:t>
+      </w:r>
+      <w:r>
+        <w:rPr>
+          <w:rFonts w:ascii="Roboto" w:hAnsi="Roboto"/>
+          <w:sz w:val="24"/>
+          <w:szCs w:val="24"/>
+          <w:lang w:val="en-US" w:eastAsia="de-DE"/>
+        </w:rPr>
+        <w:t>“ -</w:t>
+      </w:r>
+      <w:proofErr w:type="gramEnd"/>
+      <w:r>
+        <w:rPr>
+          <w:rFonts w:ascii="Roboto" w:hAnsi="Roboto"/>
+          <w:sz w:val="24"/>
+          <w:szCs w:val="24"/>
+          <w:lang w:val="en-US" w:eastAsia="de-DE"/>
+        </w:rPr>
+        <w:t xml:space="preserve"> </w:t>
       </w:r>
       <w:r>
         <w:rPr>
@@ -4531,6 +4833,7 @@
               </w:rPr>
               <w:t xml:space="preserve">2 </w:t>
             </w:r>
+            <w:proofErr w:type="spellStart"/>
             <w:r>
               <w:rPr>
                 <w:rFonts w:ascii="Roboto" w:hAnsi="Roboto" w:cs="Times New Roman"/>
@@ -4540,6 +4843,7 @@
               </w:rPr>
               <w:t>points</w:t>
             </w:r>
+            <w:proofErr w:type="spellEnd"/>
           </w:p>
         </w:tc>
       </w:tr>
@@ -7773,7 +8077,21 @@
         <w:rPr>
           <w:rFonts w:ascii="Roboto" w:hAnsi="Roboto"/>
         </w:rPr>
-        <w:t>participant does not receive any points, since one answer is correct and one answer is incorrect</w:t>
+        <w:t xml:space="preserve">participant does not receive any points, since one answer is </w:t>
+      </w:r>
+      <w:proofErr w:type="gramStart"/>
+      <w:r>
+        <w:rPr>
+          <w:rFonts w:ascii="Roboto" w:hAnsi="Roboto"/>
+        </w:rPr>
+        <w:t>correct</w:t>
+      </w:r>
+      <w:proofErr w:type="gramEnd"/>
+      <w:r>
+        <w:rPr>
+          <w:rFonts w:ascii="Roboto" w:hAnsi="Roboto"/>
+        </w:rPr>
+        <w:t xml:space="preserve"> and one answer is incorrect</w:t>
       </w:r>
       <w:r>
         <w:rPr>
@@ -8624,8 +8942,9 @@
           <w:szCs w:val="24"/>
           <w:lang w:val="en-US" w:eastAsia="de-DE"/>
         </w:rPr>
-        <w:t>Choose Category“</w:t>
-      </w:r>
+        <w:t xml:space="preserve">Choose </w:t>
+      </w:r>
+      <w:proofErr w:type="gramStart"/>
       <w:r>
         <w:rPr>
           <w:rFonts w:ascii="Roboto" w:hAnsi="Roboto"/>
@@ -8633,7 +8952,26 @@
           <w:szCs w:val="24"/>
           <w:lang w:val="en-US" w:eastAsia="de-DE"/>
         </w:rPr>
-        <w:t xml:space="preserve"> - </w:t>
+        <w:t>Category“</w:t>
+      </w:r>
+      <w:r>
+        <w:rPr>
+          <w:rFonts w:ascii="Roboto" w:hAnsi="Roboto"/>
+          <w:sz w:val="24"/>
+          <w:szCs w:val="24"/>
+          <w:lang w:val="en-US" w:eastAsia="de-DE"/>
+        </w:rPr>
+        <w:t xml:space="preserve"> -</w:t>
+      </w:r>
+      <w:proofErr w:type="gramEnd"/>
+      <w:r>
+        <w:rPr>
+          <w:rFonts w:ascii="Roboto" w:hAnsi="Roboto"/>
+          <w:sz w:val="24"/>
+          <w:szCs w:val="24"/>
+          <w:lang w:val="en-US" w:eastAsia="de-DE"/>
+        </w:rPr>
+        <w:t xml:space="preserve"> </w:t>
       </w:r>
       <w:r>
         <w:rPr>
@@ -8698,7 +9036,23 @@
           <w:rFonts w:ascii="Roboto" w:hAnsi="Roboto"/>
           <w:sz w:val="20"/>
         </w:rPr>
-        <w:t>answer the correct choice from two alternatives, e. g., "right" or "wrong", “applicable” or ”not applicable”.</w:t>
+        <w:t xml:space="preserve">answer the correct choice from two alternatives, e. g., "right" or "wrong", “applicable” </w:t>
+      </w:r>
+      <w:proofErr w:type="gramStart"/>
+      <w:r>
+        <w:rPr>
+          <w:rFonts w:ascii="Roboto" w:hAnsi="Roboto"/>
+          <w:sz w:val="20"/>
+        </w:rPr>
+        <w:t>or ”not</w:t>
+      </w:r>
+      <w:proofErr w:type="gramEnd"/>
+      <w:r>
+        <w:rPr>
+          <w:rFonts w:ascii="Roboto" w:hAnsi="Roboto"/>
+          <w:sz w:val="20"/>
+        </w:rPr>
+        <w:t xml:space="preserve"> applicable”.</w:t>
       </w:r>
     </w:p>
     <w:p>
@@ -8934,6 +9288,7 @@
               </w:rPr>
               <w:t xml:space="preserve">1 </w:t>
             </w:r>
+            <w:proofErr w:type="spellStart"/>
             <w:r>
               <w:rPr>
                 <w:rFonts w:ascii="Roboto" w:hAnsi="Roboto" w:cs="Times New Roman"/>
@@ -8943,6 +9298,7 @@
               </w:rPr>
               <w:t>point</w:t>
             </w:r>
+            <w:proofErr w:type="spellEnd"/>
             <w:r>
               <w:rPr>
                 <w:rFonts w:ascii="Roboto" w:hAnsi="Roboto" w:cs="Times New Roman"/>
@@ -9125,6 +9481,7 @@
                 <w:lang w:val="de-DE" w:eastAsia="de-DE"/>
               </w:rPr>
             </w:pPr>
+            <w:proofErr w:type="spellStart"/>
             <w:r>
               <w:rPr>
                 <w:rFonts w:ascii="Roboto" w:hAnsi="Roboto" w:cs="Times New Roman"/>
@@ -9134,6 +9491,7 @@
               </w:rPr>
               <w:t>assassinated</w:t>
             </w:r>
+            <w:proofErr w:type="spellEnd"/>
           </w:p>
         </w:tc>
         <w:tc>
@@ -9168,8 +9526,19 @@
                 <w:sz w:val="20"/>
                 <w:lang w:val="de-DE" w:eastAsia="de-DE"/>
               </w:rPr>
-              <w:t>not assassinated</w:t>
-            </w:r>
+              <w:t xml:space="preserve">not </w:t>
+            </w:r>
+            <w:proofErr w:type="spellStart"/>
+            <w:r>
+              <w:rPr>
+                <w:rFonts w:ascii="Roboto" w:hAnsi="Roboto" w:cs="Times New Roman"/>
+                <w:kern w:val="0"/>
+                <w:sz w:val="20"/>
+                <w:lang w:val="de-DE" w:eastAsia="de-DE"/>
+              </w:rPr>
+              <w:t>assassinated</w:t>
+            </w:r>
+            <w:proofErr w:type="spellEnd"/>
           </w:p>
         </w:tc>
         <w:tc>
@@ -11171,7 +11540,27 @@
           <w:sz w:val="16"/>
           <w:szCs w:val="16"/>
         </w:rPr>
-        <w:t xml:space="preserve">The participant receives 1/3 points. He/She chose two answers correctly (2/3 points) and one incorrectly (1/3 points are </w:t>
+        <w:t xml:space="preserve">The participant receives 1/3 points. </w:t>
+      </w:r>
+      <w:proofErr w:type="spellStart"/>
+      <w:r>
+        <w:rPr>
+          <w:rFonts w:ascii="Roboto" w:hAnsi="Roboto"/>
+          <w:color w:val="auto"/>
+          <w:sz w:val="16"/>
+          <w:szCs w:val="16"/>
+        </w:rPr>
+        <w:t>He/She</w:t>
+      </w:r>
+      <w:proofErr w:type="spellEnd"/>
+      <w:r>
+        <w:rPr>
+          <w:rFonts w:ascii="Roboto" w:hAnsi="Roboto"/>
+          <w:color w:val="auto"/>
+          <w:sz w:val="16"/>
+          <w:szCs w:val="16"/>
+        </w:rPr>
+        <w:t xml:space="preserve"> chose two answers correctly (2/3 points) and one incorrectly (1/3 points are </w:t>
       </w:r>
     </w:p>
     <w:p>
@@ -11843,7 +12232,27 @@
           <w:sz w:val="16"/>
           <w:szCs w:val="16"/>
         </w:rPr>
-        <w:t>The participant receives 0 points. He/She chose two answers incorrectly (2/3 points) and one correctly (1/3 point).</w:t>
+        <w:t xml:space="preserve">The participant receives 0 points. </w:t>
+      </w:r>
+      <w:proofErr w:type="spellStart"/>
+      <w:r>
+        <w:rPr>
+          <w:rFonts w:ascii="Roboto" w:hAnsi="Roboto"/>
+          <w:color w:val="auto"/>
+          <w:sz w:val="16"/>
+          <w:szCs w:val="16"/>
+        </w:rPr>
+        <w:t>He/She</w:t>
+      </w:r>
+      <w:proofErr w:type="spellEnd"/>
+      <w:r>
+        <w:rPr>
+          <w:rFonts w:ascii="Roboto" w:hAnsi="Roboto"/>
+          <w:color w:val="auto"/>
+          <w:sz w:val="16"/>
+          <w:szCs w:val="16"/>
+        </w:rPr>
+        <w:t xml:space="preserve"> chose two answers incorrectly (2/3 points) and one correctly (1/3 point).</w:t>
       </w:r>
     </w:p>
     <w:p>
@@ -12511,7 +12920,27 @@
           <w:sz w:val="16"/>
           <w:szCs w:val="16"/>
         </w:rPr>
-        <w:t xml:space="preserve">participant receives 2/3 points. He/She chose two answers correctly but did not choose any answer for the second </w:t>
+        <w:t xml:space="preserve">participant receives 2/3 points. </w:t>
+      </w:r>
+      <w:proofErr w:type="spellStart"/>
+      <w:r>
+        <w:rPr>
+          <w:rFonts w:ascii="Roboto" w:hAnsi="Roboto"/>
+          <w:color w:val="auto"/>
+          <w:sz w:val="16"/>
+          <w:szCs w:val="16"/>
+        </w:rPr>
+        <w:t>He/She</w:t>
+      </w:r>
+      <w:proofErr w:type="spellEnd"/>
+      <w:r>
+        <w:rPr>
+          <w:rFonts w:ascii="Roboto" w:hAnsi="Roboto"/>
+          <w:color w:val="auto"/>
+          <w:sz w:val="16"/>
+          <w:szCs w:val="16"/>
+        </w:rPr>
+        <w:t xml:space="preserve"> chose two answers correctly but did not choose any answer for the second </w:t>
       </w:r>
     </w:p>
     <w:p>
@@ -13333,6 +13762,7 @@
               </w:rPr>
               <w:t xml:space="preserve">2 </w:t>
             </w:r>
+            <w:proofErr w:type="spellStart"/>
             <w:r>
               <w:rPr>
                 <w:rFonts w:ascii="Roboto" w:hAnsi="Roboto"/>
@@ -13341,6 +13771,7 @@
               </w:rPr>
               <w:t>points</w:t>
             </w:r>
+            <w:proofErr w:type="spellEnd"/>
             <w:r>
               <w:rPr>
                 <w:rFonts w:ascii="Roboto" w:hAnsi="Roboto"/>
@@ -14375,6 +14806,7 @@
               </w:rPr>
               <w:t xml:space="preserve">2 </w:t>
             </w:r>
+            <w:proofErr w:type="spellStart"/>
             <w:r>
               <w:rPr>
                 <w:rFonts w:ascii="Roboto" w:hAnsi="Roboto"/>
@@ -14383,6 +14815,7 @@
               </w:rPr>
               <w:t>points</w:t>
             </w:r>
+            <w:proofErr w:type="spellEnd"/>
             <w:r>
               <w:rPr>
                 <w:rFonts w:ascii="Roboto" w:hAnsi="Roboto"/>
@@ -15683,6 +16116,7 @@
               </w:rPr>
               <w:t xml:space="preserve">1 </w:t>
             </w:r>
+            <w:proofErr w:type="spellStart"/>
             <w:r>
               <w:rPr>
                 <w:rFonts w:ascii="Roboto" w:hAnsi="Roboto"/>
@@ -15691,6 +16125,7 @@
               </w:rPr>
               <w:t>point</w:t>
             </w:r>
+            <w:proofErr w:type="spellEnd"/>
             <w:r>
               <w:rPr>
                 <w:rFonts w:ascii="Roboto" w:hAnsi="Roboto"/>
@@ -15786,8 +16221,20 @@
                 <w:sz w:val="20"/>
                 <w:lang w:val="en-US"/>
               </w:rPr>
-              <w:t>Allocate all answerd</w:t>
-            </w:r>
+              <w:t xml:space="preserve">Allocate all </w:t>
+            </w:r>
+            <w:proofErr w:type="spellStart"/>
+            <w:r>
+              <w:rPr>
+                <w:rFonts w:ascii="Roboto" w:hAnsi="Roboto"/>
+                <w:i/>
+                <w:iCs/>
+                <w:sz w:val="20"/>
+                <w:lang w:val="en-US"/>
+              </w:rPr>
+              <w:t>answerd</w:t>
+            </w:r>
+            <w:proofErr w:type="spellEnd"/>
             <w:r>
               <w:rPr>
                 <w:rFonts w:ascii="Roboto" w:hAnsi="Roboto"/>
@@ -15878,6 +16325,7 @@
                 <w:lang w:val="de-DE" w:eastAsia="de-DE"/>
               </w:rPr>
             </w:pPr>
+            <w:proofErr w:type="spellStart"/>
             <w:r>
               <w:rPr>
                 <w:rFonts w:ascii="Roboto" w:hAnsi="Roboto" w:cs="Times New Roman"/>
@@ -15887,6 +16335,7 @@
               </w:rPr>
               <w:t>assassinated</w:t>
             </w:r>
+            <w:proofErr w:type="spellEnd"/>
           </w:p>
         </w:tc>
         <w:tc>
@@ -15922,8 +16371,19 @@
                 <w:sz w:val="20"/>
                 <w:lang w:val="de-DE" w:eastAsia="de-DE"/>
               </w:rPr>
-              <w:t>not assassinated</w:t>
-            </w:r>
+              <w:t xml:space="preserve">not </w:t>
+            </w:r>
+            <w:proofErr w:type="spellStart"/>
+            <w:r>
+              <w:rPr>
+                <w:rFonts w:ascii="Roboto" w:hAnsi="Roboto" w:cs="Times New Roman"/>
+                <w:kern w:val="0"/>
+                <w:sz w:val="20"/>
+                <w:lang w:val="de-DE" w:eastAsia="de-DE"/>
+              </w:rPr>
+              <w:t>assassinated</w:t>
+            </w:r>
+            <w:proofErr w:type="spellEnd"/>
           </w:p>
         </w:tc>
         <w:tc>
@@ -16968,7 +17428,27 @@
         <w:szCs w:val="12"/>
         <w:lang w:val="de-DE"/>
       </w:rPr>
-      <w:t>German Testing Board e.V. Tilo Linz (Vorsitzender), Horst Pohlmann (stellv. Vorsitzender)</w:t>
+      <w:t xml:space="preserve">German </w:t>
+    </w:r>
+    <w:proofErr w:type="spellStart"/>
+    <w:r>
+      <w:rPr>
+        <w:color w:val="7F7F7F"/>
+        <w:sz w:val="12"/>
+        <w:szCs w:val="12"/>
+        <w:lang w:val="de-DE"/>
+      </w:rPr>
+      <w:t>Testing</w:t>
+    </w:r>
+    <w:proofErr w:type="spellEnd"/>
+    <w:r>
+      <w:rPr>
+        <w:color w:val="7F7F7F"/>
+        <w:sz w:val="12"/>
+        <w:szCs w:val="12"/>
+        <w:lang w:val="de-DE"/>
+      </w:rPr>
+      <w:t xml:space="preserve"> Board e.V. Tilo Linz (Vorsitzender), Horst Pohlmann (stellv. Vorsitzender)</w:t>
     </w:r>
     <w:r>
       <w:rPr>
@@ -17359,7 +17839,7 @@
                                   </pic:cNvPicPr>
                                 </pic:nvPicPr>
                                 <pic:blipFill>
-                                  <a:blip r:embed="rId2"/>
+                                  <a:blip r:embed="rId1"/>
                                   <a:stretch>
                                     <a:fillRect/>
                                   </a:stretch>

</xml_diff>